<commit_message>
P1685R0 for pre-cologn mailing
</commit_message>
<xml_diff>
--- a/P1685_replaceable_default_resource.docx
+++ b/P1685_replaceable_default_resource.docx
@@ -20,7 +20,7 @@
       </w:r>
       <w:fldSimple w:instr=" DOCPROPERTY  &quot;Document number&quot;  \* MERGEFORMAT ">
         <w:r>
-          <w:t>D1685R0</w:t>
+          <w:t>P1685R0</w:t>
         </w:r>
       </w:fldSimple>
     </w:p>
@@ -53,7 +53,7 @@
         <w:rPr>
           <w:noProof/>
         </w:rPr>
-        <w:t>2019-06-13</w:t>
+        <w:t>2019-06-14</w:t>
       </w:r>
       <w:r>
         <w:fldChar w:fldCharType="end"/>
@@ -163,15 +163,7 @@
             <w:spacing w:before="360"/>
           </w:pPr>
           <w:r>
-            <w:t>Make get/</w:t>
-          </w:r>
-          <w:proofErr w:type="spellStart"/>
-          <w:r>
-            <w:t>set_default_resource</w:t>
-          </w:r>
-          <w:proofErr w:type="spellEnd"/>
-          <w:r>
-            <w:t xml:space="preserve"> Replaceable</w:t>
+            <w:t>Make get/set_default_resource Replaceable</w:t>
           </w:r>
         </w:p>
       </w:sdtContent>
@@ -255,7 +247,7 @@
         <w:rPr>
           <w:noProof/>
         </w:rPr>
-        <w:instrText xml:space="preserve"> PAGEREF _Toc11329863 \h </w:instrText>
+        <w:instrText xml:space="preserve"> PAGEREF _Toc11421949 \h </w:instrText>
       </w:r>
       <w:r>
         <w:rPr>
@@ -332,7 +324,7 @@
         <w:rPr>
           <w:noProof/>
         </w:rPr>
-        <w:instrText xml:space="preserve"> PAGEREF _Toc11329864 \h </w:instrText>
+        <w:instrText xml:space="preserve"> PAGEREF _Toc11421950 \h </w:instrText>
       </w:r>
       <w:r>
         <w:rPr>
@@ -409,7 +401,7 @@
         <w:rPr>
           <w:noProof/>
         </w:rPr>
-        <w:instrText xml:space="preserve"> PAGEREF _Toc11329865 \h </w:instrText>
+        <w:instrText xml:space="preserve"> PAGEREF _Toc11421951 \h </w:instrText>
       </w:r>
       <w:r>
         <w:rPr>
@@ -486,7 +478,7 @@
         <w:rPr>
           <w:noProof/>
         </w:rPr>
-        <w:instrText xml:space="preserve"> PAGEREF _Toc11329866 \h </w:instrText>
+        <w:instrText xml:space="preserve"> PAGEREF _Toc11421952 \h </w:instrText>
       </w:r>
       <w:r>
         <w:rPr>
@@ -563,7 +555,7 @@
         <w:rPr>
           <w:noProof/>
         </w:rPr>
-        <w:instrText xml:space="preserve"> PAGEREF _Toc11329867 \h </w:instrText>
+        <w:instrText xml:space="preserve"> PAGEREF _Toc11421953 \h </w:instrText>
       </w:r>
       <w:r>
         <w:rPr>
@@ -640,7 +632,7 @@
         <w:rPr>
           <w:noProof/>
         </w:rPr>
-        <w:instrText xml:space="preserve"> PAGEREF _Toc11329868 \h </w:instrText>
+        <w:instrText xml:space="preserve"> PAGEREF _Toc11421954 \h </w:instrText>
       </w:r>
       <w:r>
         <w:rPr>
@@ -717,7 +709,7 @@
         <w:rPr>
           <w:noProof/>
         </w:rPr>
-        <w:instrText xml:space="preserve"> PAGEREF _Toc11329869 \h </w:instrText>
+        <w:instrText xml:space="preserve"> PAGEREF _Toc11421955 \h </w:instrText>
       </w:r>
       <w:r>
         <w:rPr>
@@ -794,7 +786,7 @@
         <w:rPr>
           <w:noProof/>
         </w:rPr>
-        <w:instrText xml:space="preserve"> PAGEREF _Toc11329870 \h </w:instrText>
+        <w:instrText xml:space="preserve"> PAGEREF _Toc11421956 \h </w:instrText>
       </w:r>
       <w:r>
         <w:rPr>
@@ -871,7 +863,7 @@
         <w:rPr>
           <w:noProof/>
         </w:rPr>
-        <w:instrText xml:space="preserve"> PAGEREF _Toc11329871 \h </w:instrText>
+        <w:instrText xml:space="preserve"> PAGEREF _Toc11421957 \h </w:instrText>
       </w:r>
       <w:r>
         <w:rPr>
@@ -948,7 +940,7 @@
         <w:rPr>
           <w:noProof/>
         </w:rPr>
-        <w:instrText xml:space="preserve"> PAGEREF _Toc11329872 \h </w:instrText>
+        <w:instrText xml:space="preserve"> PAGEREF _Toc11421958 \h </w:instrText>
       </w:r>
       <w:r>
         <w:rPr>
@@ -984,7 +976,7 @@
         </w:rPr>
         <w:fldChar w:fldCharType="end"/>
       </w:r>
-      <w:bookmarkStart w:id="1" w:name="_Toc11329863"/>
+      <w:bookmarkStart w:id="1" w:name="_Toc11421949"/>
       <w:r>
         <w:t>Abstract</w:t>
       </w:r>
@@ -1052,7 +1044,7 @@
       <w:pPr>
         <w:pStyle w:val="Heading1"/>
       </w:pPr>
-      <w:bookmarkStart w:id="2" w:name="_Toc11329864"/>
+      <w:bookmarkStart w:id="2" w:name="_Toc11421950"/>
       <w:r>
         <w:t>Change</w:t>
       </w:r>
@@ -1065,7 +1057,7 @@
       <w:pPr>
         <w:pStyle w:val="Heading2"/>
       </w:pPr>
-      <w:bookmarkStart w:id="3" w:name="_Toc11329865"/>
+      <w:bookmarkStart w:id="3" w:name="_Toc11421951"/>
       <w:r>
         <w:t>R0 (Pre-Cologne, June 2019)</w:t>
       </w:r>
@@ -1080,7 +1072,7 @@
       <w:pPr>
         <w:pStyle w:val="Heading1"/>
       </w:pPr>
-      <w:bookmarkStart w:id="4" w:name="_Toc11329866"/>
+      <w:bookmarkStart w:id="4" w:name="_Toc11421952"/>
       <w:r>
         <w:t>Motivation</w:t>
       </w:r>
@@ -1412,7 +1404,7 @@
         <w:pStyle w:val="Heading1"/>
       </w:pPr>
       <w:bookmarkStart w:id="5" w:name="_Toc177193269"/>
-      <w:bookmarkStart w:id="6" w:name="_Toc11329867"/>
+      <w:bookmarkStart w:id="6" w:name="_Toc11421953"/>
       <w:r>
         <w:t>Impact on the Standard</w:t>
       </w:r>
@@ -1439,7 +1431,7 @@
       <w:pPr>
         <w:pStyle w:val="Heading1"/>
       </w:pPr>
-      <w:bookmarkStart w:id="7" w:name="_Toc11329868"/>
+      <w:bookmarkStart w:id="7" w:name="_Toc11421954"/>
       <w:r>
         <w:t>Potential extensions</w:t>
       </w:r>
@@ -1481,7 +1473,7 @@
       <w:pPr>
         <w:pStyle w:val="Heading1"/>
       </w:pPr>
-      <w:bookmarkStart w:id="8" w:name="_Toc11329869"/>
+      <w:bookmarkStart w:id="8" w:name="_Toc11421955"/>
       <w:r>
         <w:t>Formal</w:t>
       </w:r>
@@ -1494,7 +1486,7 @@
       <w:pPr>
         <w:pStyle w:val="Heading2"/>
       </w:pPr>
-      <w:bookmarkStart w:id="9" w:name="_Toc11329870"/>
+      <w:bookmarkStart w:id="9" w:name="_Toc11421956"/>
       <w:r>
         <w:t>Document Conventions</w:t>
       </w:r>
@@ -1607,17 +1599,9 @@
       <w:r>
         <w:tab/>
       </w:r>
-      <w:bookmarkStart w:id="10" w:name="_Toc11329871"/>
-      <w:r>
-        <w:t>Changes to set/</w:t>
-      </w:r>
-      <w:proofErr w:type="spellStart"/>
-      <w:r>
-        <w:t>get_default_resource</w:t>
-      </w:r>
-      <w:proofErr w:type="spellEnd"/>
-      <w:r>
-        <w:t xml:space="preserve"> descriptions</w:t>
+      <w:bookmarkStart w:id="10" w:name="_Toc11421957"/>
+      <w:r>
+        <w:t>Changes to set/get_default_resource descriptions</w:t>
       </w:r>
       <w:bookmarkEnd w:id="10"/>
     </w:p>
@@ -1626,17 +1610,7 @@
         <w:t xml:space="preserve">In Section 20.12.4 </w:t>
       </w:r>
       <w:r>
-        <w:t>[</w:t>
-      </w:r>
-      <w:proofErr w:type="spellStart"/>
-      <w:proofErr w:type="gramStart"/>
-      <w:r>
-        <w:t>mem.res.global</w:t>
-      </w:r>
-      <w:proofErr w:type="spellEnd"/>
-      <w:proofErr w:type="gramEnd"/>
-      <w:r>
-        <w:t>]</w:t>
+        <w:t>[mem.res.global]</w:t>
       </w:r>
       <w:r>
         <w:t xml:space="preserve">, amend the definitions of </w:t>
@@ -1853,23 +1827,7 @@
         <w:rPr>
           <w:rStyle w:val="Addition"/>
         </w:rPr>
-        <w:t>[</w:t>
-      </w:r>
-      <w:proofErr w:type="spellStart"/>
-      <w:proofErr w:type="gramStart"/>
-      <w:r>
-        <w:rPr>
-          <w:rStyle w:val="Addition"/>
-        </w:rPr>
-        <w:t>replacement.functions</w:t>
-      </w:r>
-      <w:proofErr w:type="spellEnd"/>
-      <w:proofErr w:type="gramEnd"/>
-      <w:r>
-        <w:rPr>
-          <w:rStyle w:val="Addition"/>
-        </w:rPr>
-        <w:t>]</w:t>
+        <w:t>[replacement.functions]</w:t>
       </w:r>
       <w:r>
         <w:rPr>
@@ -2230,13 +2188,8 @@
       <w:r>
         <w:t xml:space="preserve"> </w:t>
       </w:r>
-      <w:proofErr w:type="gramStart"/>
-      <w:r>
-        <w:t>A</w:t>
-      </w:r>
-      <w:proofErr w:type="gramEnd"/>
-      <w:r>
-        <w:t xml:space="preserve"> call to the </w:t>
+      <w:r>
+        <w:t xml:space="preserve">A call to the </w:t>
       </w:r>
       <w:r>
         <w:rPr>
@@ -2449,7 +2402,7 @@
       <w:pPr>
         <w:pStyle w:val="Heading2"/>
       </w:pPr>
-      <w:bookmarkStart w:id="11" w:name="_Toc11329872"/>
+      <w:bookmarkStart w:id="11" w:name="_Toc11421958"/>
       <w:r>
         <w:t>Changes to Replacement Functions section</w:t>
       </w:r>
@@ -2463,17 +2416,7 @@
         <w:t xml:space="preserve">Amend section 16.5.4.6 </w:t>
       </w:r>
       <w:r>
-        <w:t>[</w:t>
-      </w:r>
-      <w:proofErr w:type="spellStart"/>
-      <w:proofErr w:type="gramStart"/>
-      <w:r>
-        <w:t>replacement.functions</w:t>
-      </w:r>
-      <w:proofErr w:type="spellEnd"/>
-      <w:proofErr w:type="gramEnd"/>
-      <w:r>
-        <w:t xml:space="preserve">] </w:t>
+        <w:t xml:space="preserve">[replacement.functions] </w:t>
       </w:r>
       <w:r>
         <w:t>as follows:</w:t>
@@ -2706,47 +2649,19 @@
       </w:tabs>
       <w:ind w:left="-360"/>
     </w:pPr>
-    <w:r>
-      <w:fldChar w:fldCharType="begin"/>
-    </w:r>
-    <w:r>
-      <w:instrText xml:space="preserve"> DOCPROPERTY  "Document number"  \* MERGEFORMAT </w:instrText>
-    </w:r>
-    <w:r>
-      <w:fldChar w:fldCharType="separate"/>
-    </w:r>
-    <w:r>
-      <w:t>D1685R0</w:t>
-    </w:r>
-    <w:r>
-      <w:fldChar w:fldCharType="end"/>
-    </w:r>
+    <w:fldSimple w:instr=" DOCPROPERTY  &quot;Document number&quot;  \* MERGEFORMAT ">
+      <w:r>
+        <w:t>P1685R0</w:t>
+      </w:r>
+    </w:fldSimple>
     <w:r>
       <w:t xml:space="preserve">: </w:t>
     </w:r>
-    <w:r>
-      <w:fldChar w:fldCharType="begin"/>
-    </w:r>
-    <w:r>
-      <w:instrText xml:space="preserve"> TITLE   \* MERGEFORMAT </w:instrText>
-    </w:r>
-    <w:r>
-      <w:fldChar w:fldCharType="separate"/>
-    </w:r>
-    <w:r>
-      <w:t>Make get/</w:t>
-    </w:r>
-    <w:proofErr w:type="spellStart"/>
-    <w:r>
-      <w:t>set_default_resource</w:t>
-    </w:r>
-    <w:proofErr w:type="spellEnd"/>
-    <w:r>
-      <w:t xml:space="preserve"> Replaceable</w:t>
-    </w:r>
-    <w:r>
-      <w:fldChar w:fldCharType="end"/>
-    </w:r>
+    <w:fldSimple w:instr=" TITLE   \* MERGEFORMAT ">
+      <w:r>
+        <w:t>Make get/set_default_resource Replaceable</w:t>
+      </w:r>
+    </w:fldSimple>
     <w:r>
       <w:tab/>
     </w:r>
@@ -2868,7 +2783,7 @@
   <w:abstractNum w:abstractNumId="0" w15:restartNumberingAfterBreak="0">
     <w:nsid w:val="FFFFFF7C"/>
     <w:multiLevelType w:val="singleLevel"/>
-    <w:tmpl w:val="A1B412B2"/>
+    <w:tmpl w:val="6E2AA02E"/>
     <w:lvl w:ilvl="0">
       <w:start w:val="1"/>
       <w:numFmt w:val="decimal"/>
@@ -2885,7 +2800,7 @@
   <w:abstractNum w:abstractNumId="1" w15:restartNumberingAfterBreak="0">
     <w:nsid w:val="FFFFFF7D"/>
     <w:multiLevelType w:val="singleLevel"/>
-    <w:tmpl w:val="997EE73E"/>
+    <w:tmpl w:val="A0F4629A"/>
     <w:lvl w:ilvl="0">
       <w:start w:val="1"/>
       <w:numFmt w:val="decimal"/>
@@ -2902,7 +2817,7 @@
   <w:abstractNum w:abstractNumId="2" w15:restartNumberingAfterBreak="0">
     <w:nsid w:val="FFFFFF7E"/>
     <w:multiLevelType w:val="singleLevel"/>
-    <w:tmpl w:val="F014B988"/>
+    <w:tmpl w:val="2A264ED0"/>
     <w:lvl w:ilvl="0">
       <w:start w:val="1"/>
       <w:numFmt w:val="decimal"/>
@@ -2919,7 +2834,7 @@
   <w:abstractNum w:abstractNumId="3" w15:restartNumberingAfterBreak="0">
     <w:nsid w:val="FFFFFF7F"/>
     <w:multiLevelType w:val="singleLevel"/>
-    <w:tmpl w:val="4E8EFD1E"/>
+    <w:tmpl w:val="FEBE6B08"/>
     <w:lvl w:ilvl="0">
       <w:start w:val="1"/>
       <w:numFmt w:val="decimal"/>
@@ -2936,7 +2851,7 @@
   <w:abstractNum w:abstractNumId="4" w15:restartNumberingAfterBreak="0">
     <w:nsid w:val="FFFFFF80"/>
     <w:multiLevelType w:val="singleLevel"/>
-    <w:tmpl w:val="276236F8"/>
+    <w:tmpl w:val="29F4BD0E"/>
     <w:lvl w:ilvl="0">
       <w:start w:val="1"/>
       <w:numFmt w:val="bullet"/>
@@ -2956,7 +2871,7 @@
   <w:abstractNum w:abstractNumId="5" w15:restartNumberingAfterBreak="0">
     <w:nsid w:val="FFFFFF81"/>
     <w:multiLevelType w:val="singleLevel"/>
-    <w:tmpl w:val="3B409796"/>
+    <w:tmpl w:val="6C009E5C"/>
     <w:lvl w:ilvl="0">
       <w:start w:val="1"/>
       <w:numFmt w:val="bullet"/>
@@ -2976,7 +2891,7 @@
   <w:abstractNum w:abstractNumId="6" w15:restartNumberingAfterBreak="0">
     <w:nsid w:val="FFFFFF82"/>
     <w:multiLevelType w:val="singleLevel"/>
-    <w:tmpl w:val="D12C2E1A"/>
+    <w:tmpl w:val="AF5E43FE"/>
     <w:lvl w:ilvl="0">
       <w:start w:val="1"/>
       <w:numFmt w:val="bullet"/>
@@ -2996,7 +2911,7 @@
   <w:abstractNum w:abstractNumId="7" w15:restartNumberingAfterBreak="0">
     <w:nsid w:val="FFFFFF83"/>
     <w:multiLevelType w:val="singleLevel"/>
-    <w:tmpl w:val="22F4718E"/>
+    <w:tmpl w:val="C2E0892C"/>
     <w:lvl w:ilvl="0">
       <w:start w:val="1"/>
       <w:numFmt w:val="bullet"/>
@@ -3016,7 +2931,7 @@
   <w:abstractNum w:abstractNumId="8" w15:restartNumberingAfterBreak="0">
     <w:nsid w:val="FFFFFF88"/>
     <w:multiLevelType w:val="singleLevel"/>
-    <w:tmpl w:val="FEDE3BEC"/>
+    <w:tmpl w:val="9CC81CB2"/>
     <w:lvl w:ilvl="0">
       <w:start w:val="1"/>
       <w:numFmt w:val="decimal"/>
@@ -3033,7 +2948,7 @@
   <w:abstractNum w:abstractNumId="9" w15:restartNumberingAfterBreak="0">
     <w:nsid w:val="FFFFFF89"/>
     <w:multiLevelType w:val="singleLevel"/>
-    <w:tmpl w:val="F7E6E248"/>
+    <w:tmpl w:val="F0DCDE14"/>
     <w:lvl w:ilvl="0">
       <w:start w:val="1"/>
       <w:numFmt w:val="bullet"/>
@@ -5972,7 +5887,7 @@
   <w:rsids>
     <w:rsidRoot w:val="00ED53E3"/>
     <w:rsid w:val="00333385"/>
-    <w:rsid w:val="00EA6368"/>
+    <w:rsid w:val="0036710A"/>
     <w:rsid w:val="00ED53E3"/>
   </w:rsids>
   <m:mathPr>
@@ -6705,7 +6620,7 @@
 </file>
 
 <file path=customXml/itemProps1.xml><?xml version="1.0" encoding="utf-8"?>
-<ds:datastoreItem xmlns:ds="http://schemas.openxmlformats.org/officeDocument/2006/customXml" ds:itemID="{5C3C52BB-3FB3-914D-AF2A-308F55FDA706}">
+<ds:datastoreItem xmlns:ds="http://schemas.openxmlformats.org/officeDocument/2006/customXml" ds:itemID="{B59BA155-7F13-974A-9C96-242FED567D56}">
   <ds:schemaRefs>
     <ds:schemaRef ds:uri="http://schemas.openxmlformats.org/officeDocument/2006/bibliography"/>
   </ds:schemaRefs>

</xml_diff>

<commit_message>
Cleanup hg for P0987 and P1685
</commit_message>
<xml_diff>
--- a/P1685_replaceable_default_resource.docx
+++ b/P1685_replaceable_default_resource.docx
@@ -18,11 +18,21 @@
       <w:r>
         <w:tab/>
       </w:r>
-      <w:fldSimple w:instr=" DOCPROPERTY  &quot;Document number&quot;  \* MERGEFORMAT ">
-        <w:r>
-          <w:t>P1685R0</w:t>
-        </w:r>
-      </w:fldSimple>
+      <w:r>
+        <w:fldChar w:fldCharType="begin"/>
+      </w:r>
+      <w:r>
+        <w:instrText xml:space="preserve"> DOCPROPERTY  "Document number"  \* MERGEFORMAT </w:instrText>
+      </w:r>
+      <w:r>
+        <w:fldChar w:fldCharType="separate"/>
+      </w:r>
+      <w:r>
+        <w:t>D1685R1</w:t>
+      </w:r>
+      <w:r>
+        <w:fldChar w:fldCharType="end"/>
+      </w:r>
     </w:p>
     <w:p>
       <w:pPr>
@@ -58,8 +68,6 @@
       <w:r>
         <w:fldChar w:fldCharType="end"/>
       </w:r>
-      <w:bookmarkStart w:id="0" w:name="_GoBack"/>
-      <w:bookmarkEnd w:id="0"/>
     </w:p>
     <w:p>
       <w:pPr>
@@ -163,7 +171,15 @@
             <w:spacing w:before="360"/>
           </w:pPr>
           <w:r>
-            <w:t>Make get/set_default_resource Replaceable</w:t>
+            <w:t>Make get/</w:t>
+          </w:r>
+          <w:proofErr w:type="spellStart"/>
+          <w:r>
+            <w:t>set_default_resource</w:t>
+          </w:r>
+          <w:proofErr w:type="spellEnd"/>
+          <w:r>
+            <w:t xml:space="preserve"> Replaceable</w:t>
           </w:r>
         </w:p>
       </w:sdtContent>
@@ -976,110 +992,147 @@
         </w:rPr>
         <w:fldChar w:fldCharType="end"/>
       </w:r>
-      <w:bookmarkStart w:id="1" w:name="_Toc11421949"/>
+      <w:bookmarkStart w:id="0" w:name="_Toc11421949"/>
       <w:r>
         <w:t>Abstract</w:t>
       </w:r>
+      <w:bookmarkEnd w:id="0"/>
+    </w:p>
+    <w:p>
+      <w:r>
+        <w:t xml:space="preserve">This paper proposes that the functions </w:t>
+      </w:r>
+      <w:r>
+        <w:rPr>
+          <w:rStyle w:val="CodeFont"/>
+        </w:rPr>
+        <w:t>std::pmr::get_default_resource</w:t>
+      </w:r>
+      <w:r>
+        <w:t xml:space="preserve"> and </w:t>
+      </w:r>
+      <w:r>
+        <w:rPr>
+          <w:rStyle w:val="CodeFont"/>
+        </w:rPr>
+        <w:t>std::pmr::set_default_resource</w:t>
+      </w:r>
+      <w:r>
+        <w:t xml:space="preserve"> be modified to be replaceable functions</w:t>
+      </w:r>
+      <w:r>
+        <w:t xml:space="preserve"> (similar to </w:t>
+      </w:r>
+      <w:r>
+        <w:rPr>
+          <w:rStyle w:val="CodeFont"/>
+        </w:rPr>
+        <w:t>operator new</w:t>
+      </w:r>
+      <w:r>
+        <w:t xml:space="preserve"> and </w:t>
+      </w:r>
+      <w:r>
+        <w:rPr>
+          <w:rStyle w:val="CodeFont"/>
+        </w:rPr>
+        <w:t>operator delete</w:t>
+      </w:r>
+      <w:r>
+        <w:t>)</w:t>
+      </w:r>
+      <w:r>
+        <w:t xml:space="preserve"> so that the application developer can replace them with more efficient or more flexible alternative implementations.</w:t>
+      </w:r>
+    </w:p>
+    <w:p>
+      <w:r>
+        <w:t>This proposal is targeted for the C++</w:t>
+      </w:r>
+      <w:r>
+        <w:t>23</w:t>
+      </w:r>
+      <w:r>
+        <w:t xml:space="preserve"> working paper.</w:t>
+      </w:r>
+    </w:p>
+    <w:p>
+      <w:pPr>
+        <w:pStyle w:val="Heading1"/>
+      </w:pPr>
+      <w:bookmarkStart w:id="1" w:name="_Toc11421950"/>
+      <w:r>
+        <w:t>Change</w:t>
+      </w:r>
+      <w:r>
+        <w:t xml:space="preserve"> History</w:t>
+      </w:r>
       <w:bookmarkEnd w:id="1"/>
     </w:p>
     <w:p>
-      <w:r>
-        <w:t xml:space="preserve">This paper proposes that the functions </w:t>
+      <w:pPr>
+        <w:pStyle w:val="Heading2"/>
+      </w:pPr>
+      <w:bookmarkStart w:id="2" w:name="_Toc11421951"/>
+      <w:r>
+        <w:t>R1 (Cologne, July 2019)</w:t>
+      </w:r>
+    </w:p>
+    <w:p>
+      <w:r>
+        <w:t xml:space="preserve">LEWG-I reviewed the paper.  </w:t>
+      </w:r>
+      <w:r>
+        <w:rPr>
+          <w:highlight w:val="yellow"/>
+        </w:rPr>
+        <w:t>There was concern that replaceable functions should be EWG-I’s purview</w:t>
+      </w:r>
+      <w:r>
+        <w:t>.</w:t>
+      </w:r>
+    </w:p>
+    <w:p>
+      <w:r>
+        <w:t xml:space="preserve">As per LEWG-I’s guidance, this version deprecates </w:t>
       </w:r>
       <w:r>
         <w:rPr>
           <w:rStyle w:val="CodeFont"/>
         </w:rPr>
-        <w:t>std::pmr::get_default_resource</w:t>
-      </w:r>
-      <w:r>
-        <w:t xml:space="preserve"> and </w:t>
-      </w:r>
-      <w:r>
-        <w:rPr>
-          <w:rStyle w:val="CodeFont"/>
-        </w:rPr>
-        <w:t>std::pmr::set_default_resource</w:t>
-      </w:r>
-      <w:r>
-        <w:t xml:space="preserve"> be modified to be replaceable functions</w:t>
-      </w:r>
-      <w:r>
-        <w:t xml:space="preserve"> (similar to </w:t>
-      </w:r>
-      <w:r>
-        <w:rPr>
-          <w:rStyle w:val="CodeFont"/>
-        </w:rPr>
-        <w:t>operator new</w:t>
-      </w:r>
-      <w:r>
-        <w:t xml:space="preserve"> and </w:t>
-      </w:r>
-      <w:r>
-        <w:rPr>
-          <w:rStyle w:val="CodeFont"/>
-        </w:rPr>
-        <w:t>operator delete</w:t>
-      </w:r>
-      <w:r>
-        <w:t>)</w:t>
-      </w:r>
-      <w:r>
-        <w:t xml:space="preserve"> so that the application developer can replace them with more efficient or more flexible alternative implementations.</w:t>
-      </w:r>
-    </w:p>
-    <w:p>
-      <w:r>
-        <w:t>This proposal is targeted for the C++</w:t>
-      </w:r>
-      <w:r>
-        <w:t>23</w:t>
-      </w:r>
-      <w:r>
-        <w:t xml:space="preserve"> working paper.</w:t>
+        <w:t>set_default_resource</w:t>
+      </w:r>
+      <w:r>
+        <w:t>. The original scheme is documented as an alternative. As the author, I disagree with this change, but it is acceptable if it increases consensus.</w:t>
+      </w:r>
+    </w:p>
+    <w:p>
+      <w:pPr>
+        <w:pStyle w:val="Heading2"/>
+      </w:pPr>
+      <w:r>
+        <w:t>R0 (Pre-Cologne, June 2019)</w:t>
+      </w:r>
+      <w:bookmarkEnd w:id="2"/>
+    </w:p>
+    <w:p>
+      <w:r>
+        <w:t>Initial revision.</w:t>
       </w:r>
     </w:p>
     <w:p>
       <w:pPr>
         <w:pStyle w:val="Heading1"/>
       </w:pPr>
-      <w:bookmarkStart w:id="2" w:name="_Toc11421950"/>
-      <w:r>
-        <w:t>Change</w:t>
-      </w:r>
-      <w:r>
-        <w:t xml:space="preserve"> History</w:t>
-      </w:r>
-      <w:bookmarkEnd w:id="2"/>
-    </w:p>
-    <w:p>
-      <w:pPr>
-        <w:pStyle w:val="Heading2"/>
-      </w:pPr>
-      <w:bookmarkStart w:id="3" w:name="_Toc11421951"/>
-      <w:r>
-        <w:t>R0 (Pre-Cologne, June 2019)</w:t>
+      <w:bookmarkStart w:id="3" w:name="_Toc11421952"/>
+      <w:r>
+        <w:lastRenderedPageBreak/>
+        <w:t>Motivation</w:t>
+      </w:r>
+      <w:r>
+        <w:t xml:space="preserve"> and Proposal Overview</w:t>
       </w:r>
       <w:bookmarkEnd w:id="3"/>
-    </w:p>
-    <w:p>
-      <w:r>
-        <w:t>Initial revision.</w:t>
-      </w:r>
-    </w:p>
-    <w:p>
-      <w:pPr>
-        <w:pStyle w:val="Heading1"/>
-      </w:pPr>
-      <w:bookmarkStart w:id="4" w:name="_Toc11421952"/>
-      <w:r>
-        <w:t>Motivation</w:t>
-      </w:r>
-      <w:r>
-        <w:t xml:space="preserve"> and Proposal Overview</w:t>
-      </w:r>
-      <w:bookmarkEnd w:id="4"/>
     </w:p>
     <w:p>
       <w:r>
@@ -1179,7 +1232,6 @@
         </w:numPr>
       </w:pPr>
       <w:r>
-        <w:lastRenderedPageBreak/>
         <w:t>There is no reliable way to set the default resource for objects defined in global</w:t>
       </w:r>
       <w:r>
@@ -1403,39 +1455,144 @@
       <w:pPr>
         <w:pStyle w:val="Heading1"/>
       </w:pPr>
+      <w:bookmarkStart w:id="4" w:name="_Toc11421953"/>
       <w:bookmarkStart w:id="5" w:name="_Toc177193269"/>
-      <w:bookmarkStart w:id="6" w:name="_Toc11421953"/>
       <w:r>
         <w:t>Impact on the Standard</w:t>
       </w:r>
+      <w:bookmarkEnd w:id="4"/>
+    </w:p>
+    <w:p>
+      <w:r>
+        <w:t>Although it changes the attributes of a</w:t>
+      </w:r>
+      <w:r>
+        <w:t xml:space="preserve"> pair of</w:t>
+      </w:r>
+      <w:r>
+        <w:t xml:space="preserve"> standard library function</w:t>
+      </w:r>
+      <w:r>
+        <w:t>s</w:t>
+      </w:r>
+      <w:r>
+        <w:t>, this proposal should have no effect on existing programs and minimal effect on existing standard library implementations.</w:t>
+      </w:r>
+    </w:p>
+    <w:p>
+      <w:pPr>
+        <w:pStyle w:val="Heading1"/>
+      </w:pPr>
+      <w:bookmarkStart w:id="6" w:name="_Toc11421954"/>
+      <w:r>
+        <w:t>Alternatives considered</w:t>
+      </w:r>
+    </w:p>
+    <w:p>
+      <w:r>
+        <w:t xml:space="preserve">The R0 version of this paper did not deprecate </w:t>
+      </w:r>
+      <w:r>
+        <w:rPr>
+          <w:rStyle w:val="CodeFont"/>
+        </w:rPr>
+        <w:t>set_default_resource</w:t>
+      </w:r>
+      <w:r>
+        <w:t xml:space="preserve">. Authors note: I disagree with the deprecation because I don’t see a reason to break C++17 and C++20 code </w:t>
+      </w:r>
+      <w:r>
+        <w:lastRenderedPageBreak/>
+        <w:t>that used this function. This changed had better consensus in LEWG-I in Cologne than did the original paper, hence the change.</w:t>
+      </w:r>
+    </w:p>
+    <w:p>
+      <w:r>
+        <w:t xml:space="preserve">It is also possible to deprecate </w:t>
+      </w:r>
+      <w:r>
+        <w:rPr>
+          <w:i/>
+        </w:rPr>
+        <w:t>both</w:t>
+      </w:r>
+      <w:r>
+        <w:t xml:space="preserve"> </w:t>
+      </w:r>
+      <w:r>
+        <w:rPr>
+          <w:rStyle w:val="CodeFont"/>
+        </w:rPr>
+        <w:t>set_default_resource</w:t>
+      </w:r>
+      <w:r>
+        <w:t xml:space="preserve"> and </w:t>
+      </w:r>
+      <w:r>
+        <w:rPr>
+          <w:rStyle w:val="CodeFont"/>
+        </w:rPr>
+        <w:t>get_default_resource</w:t>
+      </w:r>
+      <w:r>
+        <w:t xml:space="preserve">, requiring anybody who wants to write tests or logging allocators for global use to, instead, replace </w:t>
+      </w:r>
+      <w:r>
+        <w:rPr>
+          <w:rStyle w:val="CodeFont"/>
+        </w:rPr>
+        <w:t>operator new</w:t>
+      </w:r>
+      <w:r>
+        <w:t xml:space="preserve"> and </w:t>
+      </w:r>
+      <w:r>
+        <w:rPr>
+          <w:rStyle w:val="CodeFont"/>
+        </w:rPr>
+        <w:t>operator delete</w:t>
+      </w:r>
+      <w:r>
+        <w:t xml:space="preserve"> or change things outside of the standard (such as linking a different </w:t>
+      </w:r>
+      <w:r>
+        <w:rPr>
+          <w:rStyle w:val="CodeFont"/>
+        </w:rPr>
+        <w:t>malloc</w:t>
+      </w:r>
+      <w:r>
+        <w:t xml:space="preserve"> or </w:t>
+      </w:r>
+      <w:r>
+        <w:rPr>
+          <w:rStyle w:val="CodeFont"/>
+        </w:rPr>
+        <w:t>free</w:t>
+      </w:r>
+      <w:r>
+        <w:t>). This change seems far too drastic</w:t>
+      </w:r>
+      <w:r>
+        <w:t>,</w:t>
+      </w:r>
+      <w:r>
+        <w:t xml:space="preserve"> severely breaks code written in C++17 and C++20</w:t>
+      </w:r>
+      <w:r>
+        <w:t>, and is a significant change from the accepted PMR design.</w:t>
+      </w:r>
+      <w:bookmarkStart w:id="7" w:name="_GoBack"/>
+      <w:bookmarkEnd w:id="7"/>
+    </w:p>
+    <w:p>
+      <w:pPr>
+        <w:pStyle w:val="Heading1"/>
+      </w:pPr>
+      <w:r>
+        <w:t>Potential extensions</w:t>
+      </w:r>
       <w:bookmarkEnd w:id="6"/>
-    </w:p>
-    <w:p>
-      <w:r>
-        <w:t>Although it changes the attributes of a</w:t>
-      </w:r>
-      <w:r>
-        <w:t xml:space="preserve"> pair of</w:t>
-      </w:r>
-      <w:r>
-        <w:t xml:space="preserve"> standard library function</w:t>
-      </w:r>
-      <w:r>
-        <w:t>s</w:t>
-      </w:r>
-      <w:r>
-        <w:t>, this proposal should have no effect on existing programs and minimal effect on existing standard library implementations.</w:t>
-      </w:r>
-    </w:p>
-    <w:p>
-      <w:pPr>
-        <w:pStyle w:val="Heading1"/>
-      </w:pPr>
-      <w:bookmarkStart w:id="7" w:name="_Toc11421954"/>
-      <w:r>
-        <w:t>Potential extensions</w:t>
-      </w:r>
-      <w:bookmarkEnd w:id="7"/>
     </w:p>
     <w:p>
       <w:r>
@@ -1556,7 +1713,6 @@
         <w:ind w:firstLine="0"/>
       </w:pPr>
       <w:r>
-        <w:lastRenderedPageBreak/>
         <w:t>Existing working paper text is indented and shown in dark blue</w:t>
       </w:r>
       <w:r>
@@ -1601,7 +1757,15 @@
       </w:r>
       <w:bookmarkStart w:id="10" w:name="_Toc11421957"/>
       <w:r>
-        <w:t>Changes to set/get_default_resource descriptions</w:t>
+        <w:t>Changes to set/</w:t>
+      </w:r>
+      <w:proofErr w:type="spellStart"/>
+      <w:r>
+        <w:t>get_default_resource</w:t>
+      </w:r>
+      <w:proofErr w:type="spellEnd"/>
+      <w:r>
+        <w:t xml:space="preserve"> descriptions</w:t>
       </w:r>
       <w:bookmarkEnd w:id="10"/>
     </w:p>
@@ -1610,7 +1774,17 @@
         <w:t xml:space="preserve">In Section 20.12.4 </w:t>
       </w:r>
       <w:r>
-        <w:t>[mem.res.global]</w:t>
+        <w:t>[</w:t>
+      </w:r>
+      <w:proofErr w:type="spellStart"/>
+      <w:proofErr w:type="gramStart"/>
+      <w:r>
+        <w:t>mem.res.global</w:t>
+      </w:r>
+      <w:proofErr w:type="spellEnd"/>
+      <w:proofErr w:type="gramEnd"/>
+      <w:r>
+        <w:t>]</w:t>
       </w:r>
       <w:r>
         <w:t xml:space="preserve">, amend the definitions of </w:t>
@@ -1827,7 +2001,23 @@
         <w:rPr>
           <w:rStyle w:val="Addition"/>
         </w:rPr>
-        <w:t>[replacement.functions]</w:t>
+        <w:t>[</w:t>
+      </w:r>
+      <w:proofErr w:type="spellStart"/>
+      <w:proofErr w:type="gramStart"/>
+      <w:r>
+        <w:rPr>
+          <w:rStyle w:val="Addition"/>
+        </w:rPr>
+        <w:t>replacement.functions</w:t>
+      </w:r>
+      <w:proofErr w:type="spellEnd"/>
+      <w:proofErr w:type="gramEnd"/>
+      <w:r>
+        <w:rPr>
+          <w:rStyle w:val="Addition"/>
+        </w:rPr>
+        <w:t>]</w:t>
       </w:r>
       <w:r>
         <w:rPr>
@@ -1915,6 +2105,7 @@
         <w:rPr>
           <w:rStyle w:val="StrikeThrough"/>
         </w:rPr>
+        <w:lastRenderedPageBreak/>
         <w:t xml:space="preserve">Remarks: Calling the </w:t>
       </w:r>
       <w:r>
@@ -2276,7 +2467,6 @@
           <w:i/>
           <w:iCs/>
         </w:rPr>
-        <w:lastRenderedPageBreak/>
         <w:t xml:space="preserve">Replaceable: </w:t>
       </w:r>
       <w:r>
@@ -2416,7 +2606,17 @@
         <w:t xml:space="preserve">Amend section 16.5.4.6 </w:t>
       </w:r>
       <w:r>
-        <w:t xml:space="preserve">[replacement.functions] </w:t>
+        <w:t>[</w:t>
+      </w:r>
+      <w:proofErr w:type="spellStart"/>
+      <w:proofErr w:type="gramStart"/>
+      <w:r>
+        <w:t>replacement.functions</w:t>
+      </w:r>
+      <w:proofErr w:type="spellEnd"/>
+      <w:proofErr w:type="gramEnd"/>
+      <w:r>
+        <w:t xml:space="preserve">] </w:t>
       </w:r>
       <w:r>
         <w:t>as follows:</w:t>
@@ -2582,6 +2782,7 @@
         <w:rPr>
           <w:noProof/>
         </w:rPr>
+        <w:lastRenderedPageBreak/>
         <w:t>The program’s definitions are used instead of the default versions supplied by the implementation (17.6</w:t>
       </w:r>
       <w:r>
@@ -2649,19 +2850,47 @@
       </w:tabs>
       <w:ind w:left="-360"/>
     </w:pPr>
-    <w:fldSimple w:instr=" DOCPROPERTY  &quot;Document number&quot;  \* MERGEFORMAT ">
-      <w:r>
-        <w:t>P1685R0</w:t>
-      </w:r>
-    </w:fldSimple>
+    <w:r>
+      <w:fldChar w:fldCharType="begin"/>
+    </w:r>
+    <w:r>
+      <w:instrText xml:space="preserve"> DOCPROPERTY  "Document number"  \* MERGEFORMAT </w:instrText>
+    </w:r>
+    <w:r>
+      <w:fldChar w:fldCharType="separate"/>
+    </w:r>
+    <w:r>
+      <w:t>D1685R1</w:t>
+    </w:r>
+    <w:r>
+      <w:fldChar w:fldCharType="end"/>
+    </w:r>
     <w:r>
       <w:t xml:space="preserve">: </w:t>
     </w:r>
-    <w:fldSimple w:instr=" TITLE   \* MERGEFORMAT ">
-      <w:r>
-        <w:t>Make get/set_default_resource Replaceable</w:t>
-      </w:r>
-    </w:fldSimple>
+    <w:r>
+      <w:fldChar w:fldCharType="begin"/>
+    </w:r>
+    <w:r>
+      <w:instrText xml:space="preserve"> TITLE   \* MERGEFORMAT </w:instrText>
+    </w:r>
+    <w:r>
+      <w:fldChar w:fldCharType="separate"/>
+    </w:r>
+    <w:r>
+      <w:t>Make get/</w:t>
+    </w:r>
+    <w:proofErr w:type="spellStart"/>
+    <w:r>
+      <w:t>set_default_resource</w:t>
+    </w:r>
+    <w:proofErr w:type="spellEnd"/>
+    <w:r>
+      <w:t xml:space="preserve"> Replaceable</w:t>
+    </w:r>
+    <w:r>
+      <w:fldChar w:fldCharType="end"/>
+    </w:r>
     <w:r>
       <w:tab/>
     </w:r>
@@ -5794,7 +6023,7 @@
     <w:charset w:val="00"/>
     <w:family w:val="roman"/>
     <w:pitch w:val="variable"/>
-    <w:sig w:usb0="20002A87" w:usb1="80000000" w:usb2="00000008" w:usb3="00000000" w:csb0="000001FF" w:csb1="00000000"/>
+    <w:sig w:usb0="E0002AFF" w:usb1="C0007841" w:usb2="00000009" w:usb3="00000000" w:csb0="000001FF" w:csb1="00000000"/>
   </w:font>
   <w:font w:name="Courier New">
     <w:panose1 w:val="02070309020205020404"/>
@@ -5822,7 +6051,7 @@
     <w:charset w:val="00"/>
     <w:family w:val="swiss"/>
     <w:pitch w:val="variable"/>
-    <w:sig w:usb0="A00002EF" w:usb1="4000207B" w:usb2="00000000" w:usb3="00000000" w:csb0="0000009F" w:csb1="00000000"/>
+    <w:sig w:usb0="E0002AFF" w:usb1="C000247B" w:usb2="00000009" w:usb3="00000000" w:csb0="000001FF" w:csb1="00000000"/>
   </w:font>
   <w:font w:name="Arial">
     <w:panose1 w:val="020B0604020202020204"/>
@@ -5843,7 +6072,7 @@
     <w:charset w:val="00"/>
     <w:family w:val="swiss"/>
     <w:pitch w:val="variable"/>
-    <w:sig w:usb0="00000003" w:usb1="00000000" w:usb2="00000000" w:usb3="00000000" w:csb0="00000001" w:csb1="00000000"/>
+    <w:sig w:usb0="E1002EFF" w:usb1="C000605B" w:usb2="00000029" w:usb3="00000000" w:csb0="000101FF" w:csb1="00000000"/>
   </w:font>
   <w:font w:name="Palatino Linotype">
     <w:panose1 w:val="02040502050505030304"/>
@@ -5888,6 +6117,7 @@
     <w:rsidRoot w:val="00ED53E3"/>
     <w:rsid w:val="00333385"/>
     <w:rsid w:val="0036710A"/>
+    <w:rsid w:val="00C513F7"/>
     <w:rsid w:val="00ED53E3"/>
   </w:rsids>
   <m:mathPr>
@@ -6620,7 +6850,7 @@
 </file>
 
 <file path=customXml/itemProps1.xml><?xml version="1.0" encoding="utf-8"?>
-<ds:datastoreItem xmlns:ds="http://schemas.openxmlformats.org/officeDocument/2006/customXml" ds:itemID="{B59BA155-7F13-974A-9C96-242FED567D56}">
+<ds:datastoreItem xmlns:ds="http://schemas.openxmlformats.org/officeDocument/2006/customXml" ds:itemID="{B54A94E4-3995-6F40-897B-C678B22C5F21}">
   <ds:schemaRefs>
     <ds:schemaRef ds:uri="http://schemas.openxmlformats.org/officeDocument/2006/bibliography"/>
   </ds:schemaRefs>

</xml_diff>